<commit_message>
final run to make sure everything is in correct folder.
</commit_message>
<xml_diff>
--- a/401-template/code/Table1_FE.docx
+++ b/401-template/code/Table1_FE.docx
@@ -13,13 +13,13 @@
     <w:tbl>
       <w:tblPr>
         <w:tblStyle w:val="Table"/>
-        <w:tblW w:type="pct" w:w="2847"/>
+        <w:tblW w:type="pct" w:w="2639"/>
         <w:tblLayout w:type="fixed"/>
         <w:tblLook w:firstRow="1" w:lastRow="1" w:firstColumn="0" w:lastColumn="0" w:noHBand="0" w:noVBand="0" w:val="0020"/>
         <w:tblCaption w:val="Table 1. Fixed Effects Model: Poverty vs. Minimum Wage"/>
       </w:tblPr>
       <w:tblGrid>
-        <w:gridCol w:w="2090"/>
+        <w:gridCol w:w="1760"/>
         <w:gridCol w:w="2420"/>
       </w:tblGrid>
       <w:tr>
@@ -68,7 +68,7 @@
               <w:jc w:val="left"/>
             </w:pPr>
             <w:r>
-              <w:t xml:space="preserve">1.151</w:t>
+              <w:t xml:space="preserve">1.205</w:t>
             </w:r>
           </w:p>
         </w:tc>
@@ -90,199 +90,7 @@
               <w:jc w:val="left"/>
             </w:pPr>
             <w:r>
-              <w:t xml:space="preserve">(1.538)</w:t>
-            </w:r>
-          </w:p>
-        </w:tc>
-      </w:tr>
-      <w:tr>
-        <w:tc>
-          <w:tcPr/>
-          <w:p>
-            <w:pPr>
-              <w:pStyle w:val="Compact"/>
-              <w:jc w:val="left"/>
-            </w:pPr>
-            <w:r>
-              <w:t xml:space="preserve">z_share_lowedu</w:t>
-            </w:r>
-          </w:p>
-        </w:tc>
-        <w:tc>
-          <w:tcPr/>
-          <w:p>
-            <w:pPr>
-              <w:pStyle w:val="Compact"/>
-              <w:jc w:val="left"/>
-            </w:pPr>
-            <w:r>
-              <w:t xml:space="preserve">0.478</w:t>
-            </w:r>
-          </w:p>
-        </w:tc>
-      </w:tr>
-      <w:tr>
-        <w:tc>
-          <w:tcPr/>
-          <w:p>
-            <w:pPr>
-              <w:pStyle w:val="Compact"/>
-            </w:pPr>
-          </w:p>
-        </w:tc>
-        <w:tc>
-          <w:tcPr/>
-          <w:p>
-            <w:pPr>
-              <w:pStyle w:val="Compact"/>
-              <w:jc w:val="left"/>
-            </w:pPr>
-            <w:r>
-              <w:t xml:space="preserve">(0.340)</w:t>
-            </w:r>
-          </w:p>
-        </w:tc>
-      </w:tr>
-      <w:tr>
-        <w:tc>
-          <w:tcPr/>
-          <w:p>
-            <w:pPr>
-              <w:pStyle w:val="Compact"/>
-              <w:jc w:val="left"/>
-            </w:pPr>
-            <w:r>
-              <w:t xml:space="preserve">z_unemp</w:t>
-            </w:r>
-          </w:p>
-        </w:tc>
-        <w:tc>
-          <w:tcPr/>
-          <w:p>
-            <w:pPr>
-              <w:pStyle w:val="Compact"/>
-              <w:jc w:val="left"/>
-            </w:pPr>
-            <w:r>
-              <w:t xml:space="preserve">0.435</w:t>
-            </w:r>
-          </w:p>
-        </w:tc>
-      </w:tr>
-      <w:tr>
-        <w:tc>
-          <w:tcPr/>
-          <w:p>
-            <w:pPr>
-              <w:pStyle w:val="Compact"/>
-            </w:pPr>
-          </w:p>
-        </w:tc>
-        <w:tc>
-          <w:tcPr/>
-          <w:p>
-            <w:pPr>
-              <w:pStyle w:val="Compact"/>
-              <w:jc w:val="left"/>
-            </w:pPr>
-            <w:r>
-              <w:t xml:space="preserve">(0.339)</w:t>
-            </w:r>
-          </w:p>
-        </w:tc>
-      </w:tr>
-      <w:tr>
-        <w:tc>
-          <w:tcPr/>
-          <w:p>
-            <w:pPr>
-              <w:pStyle w:val="Compact"/>
-              <w:jc w:val="left"/>
-            </w:pPr>
-            <w:r>
-              <w:t xml:space="preserve">z_snap</w:t>
-            </w:r>
-          </w:p>
-        </w:tc>
-        <w:tc>
-          <w:tcPr/>
-          <w:p>
-            <w:pPr>
-              <w:pStyle w:val="Compact"/>
-              <w:jc w:val="left"/>
-            </w:pPr>
-            <w:r>
-              <w:t xml:space="preserve">0.678*</w:t>
-            </w:r>
-          </w:p>
-        </w:tc>
-      </w:tr>
-      <w:tr>
-        <w:tc>
-          <w:tcPr/>
-          <w:p>
-            <w:pPr>
-              <w:pStyle w:val="Compact"/>
-            </w:pPr>
-          </w:p>
-        </w:tc>
-        <w:tc>
-          <w:tcPr/>
-          <w:p>
-            <w:pPr>
-              <w:pStyle w:val="Compact"/>
-              <w:jc w:val="left"/>
-            </w:pPr>
-            <w:r>
-              <w:t xml:space="preserve">(0.266)</w:t>
-            </w:r>
-          </w:p>
-        </w:tc>
-      </w:tr>
-      <w:tr>
-        <w:tc>
-          <w:tcPr/>
-          <w:p>
-            <w:pPr>
-              <w:pStyle w:val="Compact"/>
-              <w:jc w:val="left"/>
-            </w:pPr>
-            <w:r>
-              <w:t xml:space="preserve">z_share_nonwhite</w:t>
-            </w:r>
-          </w:p>
-        </w:tc>
-        <w:tc>
-          <w:tcPr/>
-          <w:p>
-            <w:pPr>
-              <w:pStyle w:val="Compact"/>
-              <w:jc w:val="left"/>
-            </w:pPr>
-            <w:r>
-              <w:t xml:space="preserve">-0.430</w:t>
-            </w:r>
-          </w:p>
-        </w:tc>
-      </w:tr>
-      <w:tr>
-        <w:tc>
-          <w:tcPr/>
-          <w:p>
-            <w:pPr>
-              <w:pStyle w:val="Compact"/>
-            </w:pPr>
-          </w:p>
-        </w:tc>
-        <w:tc>
-          <w:tcPr/>
-          <w:p>
-            <w:pPr>
-              <w:pStyle w:val="Compact"/>
-              <w:jc w:val="left"/>
-            </w:pPr>
-            <w:r>
-              <w:t xml:space="preserve">(0.280)</w:t>
+              <w:t xml:space="preserve">(1.632)</w:t>
             </w:r>
           </w:p>
         </w:tc>
@@ -334,7 +142,7 @@
               <w:jc w:val="left"/>
             </w:pPr>
             <w:r>
-              <w:t xml:space="preserve">0.736</w:t>
+              <w:t xml:space="preserve">0.729</w:t>
             </w:r>
           </w:p>
         </w:tc>
@@ -354,13 +162,13 @@
               <w:jc w:val="left"/>
             </w:pPr>
             <w:r>
-              <w:t xml:space="preserve">p &lt; 0.1, * p &lt; 0.05, ** p &lt; 0.01,</w:t>
+              <w:t xml:space="preserve">p &lt; 0.1, * p &lt; 0.05, ** p &lt;</w:t>
             </w:r>
             <w:r>
               <w:t xml:space="preserve"> </w:t>
             </w:r>
             <w:r>
-              <w:t xml:space="preserve">*** p &lt; 0.001</w:t>
+              <w:t xml:space="preserve">0.01, *** p &lt; 0.001</w:t>
             </w:r>
           </w:p>
         </w:tc>
@@ -376,19 +184,19 @@
               <w:jc w:val="left"/>
             </w:pPr>
             <w:r>
-              <w:t xml:space="preserve">Notes: State and year fixed effects;</w:t>
+              <w:t xml:space="preserve">Notes: State and year fixed</w:t>
             </w:r>
             <w:r>
               <w:t xml:space="preserve"> </w:t>
             </w:r>
             <w:r>
-              <w:t xml:space="preserve">population weights applied; SEs</w:t>
+              <w:t xml:space="preserve">effects; population weights</w:t>
             </w:r>
             <w:r>
               <w:t xml:space="preserve"> </w:t>
             </w:r>
             <w:r>
-              <w:t xml:space="preserve">clustered by state.</w:t>
+              <w:t xml:space="preserve">applied; SEs clustered by state.</w:t>
             </w:r>
           </w:p>
         </w:tc>

</xml_diff>